<commit_message>
correct C code in 8segmentdigitalTube
</commit_message>
<xml_diff>
--- a/K47 User Manual/15_8segment_digital_tube/Description/8segment_1digit.docx
+++ b/K47 User Manual/15_8segment_digital_tube/Description/8segment_1digit.docx
@@ -807,7 +807,6 @@
           <w:lang w:eastAsia="zh-CN"/>
         </w:rPr>
       </w:pPr>
-      <w:bookmarkStart w:id="0" w:name="_GoBack"/>
       <w:r>
         <w:rPr>
           <w:rFonts w:hint="eastAsia" w:ascii="Times New Roman" w:hAnsi="Times New Roman" w:cs="Times New Roman" w:eastAsiaTheme="minorEastAsia"/>
@@ -850,7 +849,6 @@
           </wp:inline>
         </w:drawing>
       </w:r>
-      <w:bookmarkEnd w:id="0"/>
     </w:p>
     <w:p>
       <w:pPr>
@@ -1126,7 +1124,36 @@
             </w14:solidFill>
           </w14:textFill>
         </w:rPr>
-        <w:t>Raspberry Pi pin 7 (through resistor)</w:t>
+        <w:t xml:space="preserve">Raspberry Pi pin </w:t>
+      </w:r>
+      <w:r>
+        <w:rPr>
+          <w:rFonts w:hint="eastAsia" w:ascii="Courier" w:hAnsi="Courier" w:cs="Times New Roman"/>
+          <w:color w:val="000000" w:themeColor="text1"/>
+          <w:sz w:val="24"/>
+          <w:lang w:val="en-US" w:eastAsia="zh-CN"/>
+          <w14:textFill>
+            <w14:solidFill>
+              <w14:schemeClr w14:val="tx1"/>
+            </w14:solidFill>
+          </w14:textFill>
+        </w:rPr>
+        <w:t>16</w:t>
+      </w:r>
+      <w:bookmarkStart w:id="0" w:name="_GoBack"/>
+      <w:bookmarkEnd w:id="0"/>
+      <w:r>
+        <w:rPr>
+          <w:rFonts w:ascii="Courier" w:hAnsi="Courier" w:cs="Times New Roman"/>
+          <w:color w:val="000000" w:themeColor="text1"/>
+          <w:sz w:val="24"/>
+          <w14:textFill>
+            <w14:solidFill>
+              <w14:schemeClr w14:val="tx1"/>
+            </w14:solidFill>
+          </w14:textFill>
+        </w:rPr>
+        <w:t xml:space="preserve"> (through resistor)</w:t>
       </w:r>
     </w:p>
     <w:p>
@@ -6546,7 +6573,22 @@
           <w:rFonts w:ascii="Courier" w:hAnsi="Courier" w:cs="Times New Roman"/>
           <w:sz w:val="24"/>
         </w:rPr>
-        <w:t>int pinC = 3;</w:t>
+        <w:t xml:space="preserve">int pinC = </w:t>
+      </w:r>
+      <w:r>
+        <w:rPr>
+          <w:rFonts w:hint="eastAsia" w:ascii="Courier" w:hAnsi="Courier" w:cs="Times New Roman"/>
+          <w:sz w:val="24"/>
+          <w:lang w:val="en-US" w:eastAsia="zh-CN"/>
+        </w:rPr>
+        <w:t>4</w:t>
+      </w:r>
+      <w:r>
+        <w:rPr>
+          <w:rFonts w:ascii="Courier" w:hAnsi="Courier" w:cs="Times New Roman"/>
+          <w:sz w:val="24"/>
+        </w:rPr>
+        <w:t>;</w:t>
       </w:r>
     </w:p>
     <w:p>

</xml_diff>